<commit_message>
update LOA for DDCC
</commit_message>
<xml_diff>
--- a/smart-trust/Letter_of_Application_DDCC.docx
+++ b/smart-trust/Letter_of_Application_DDCC.docx
@@ -2897,17 +2897,21 @@
     <w:p>
       <w:pPr>
         <w:spacing w:before="120" w:after="240" w:line="276" w:lineRule="auto"/>
+        <w:ind w:firstLine="720"/>
         <w:jc w:val="both"/>
         <w:rPr>
           <w:lang w:val="en-GB"/>
         </w:rPr>
       </w:pPr>
-      <w:r>
-        <w:rPr>
-          <w:lang w:val="en-GB"/>
-        </w:rPr>
-        <w:t xml:space="preserve">TBD link to online copy of the http://XXX.YYY.ZZZ </w:t>
-      </w:r>
+      <w:hyperlink r:id="rId14" w:history="1">
+        <w:r>
+          <w:rPr>
+            <w:rStyle w:val="Hyperlink"/>
+            <w:lang w:val="en-GB"/>
+          </w:rPr>
+          <w:t>https://smart.who.int/trust/GDHCN_Administrative_and_Operational_Framework.pdf</w:t>
+        </w:r>
+      </w:hyperlink>
       <w:r>
         <w:rPr>
           <w:lang w:val="en-GB"/>
@@ -6092,7 +6096,7 @@
       </w:pPr>
     </w:p>
     <w:sectPr>
-      <w:headerReference w:type="default" r:id="rId14"/>
+      <w:headerReference w:type="default" r:id="rId15"/>
       <w:pgSz w:w="12240" w:h="15840"/>
       <w:pgMar w:top="1440" w:right="1440" w:bottom="1440" w:left="1440" w:header="720" w:footer="720" w:gutter="0"/>
       <w:cols w:space="720"/>
@@ -7402,6 +7406,7 @@
   <w:style w:type="character" w:default="1" w:styleId="DefaultParagraphFont">
     <w:name w:val="Default Paragraph Font"/>
     <w:uiPriority w:val="1"/>
+    <w:semiHidden/>
     <w:unhideWhenUsed/>
   </w:style>
   <w:style w:type="table" w:default="1" w:styleId="TableNormal">
@@ -8024,6 +8029,19 @@
 </file>
 
 <file path=customXml/item2.xml><?xml version="1.0" encoding="utf-8"?>
+<b:Sources xmlns:b="http://schemas.openxmlformats.org/officeDocument/2006/bibliography" xmlns="http://schemas.openxmlformats.org/officeDocument/2006/bibliography" SelectedStyle="\APASixthEditionOfficeOnline.xsl" StyleName="APA" Version="6"/>
+</file>
+
+<file path=customXml/item3.xml><?xml version="1.0" encoding="utf-8"?>
+<?mso-contentType ?>
+<FormTemplates xmlns="http://schemas.microsoft.com/sharepoint/v3/contenttype/forms">
+  <Display>DocumentLibraryForm</Display>
+  <Edit>DocumentLibraryForm</Edit>
+  <New>DocumentLibraryForm</New>
+</FormTemplates>
+</file>
+
+<file path=customXml/item4.xml><?xml version="1.0" encoding="utf-8"?>
 <ct:contentTypeSchema xmlns:ct="http://schemas.microsoft.com/office/2006/metadata/contentType" xmlns:ma="http://schemas.microsoft.com/office/2006/metadata/properties/metaAttributes" ct:_="" ma:_="" ma:contentTypeName="Document" ma:contentTypeID="0x01010017CBCFBF4DD2D54C85617D2FEC737AB8" ma:contentTypeVersion="11" ma:contentTypeDescription="Create a new document." ma:contentTypeScope="" ma:versionID="c8715f5efe46ea3777063b9f1d473ac8">
   <xsd:schema xmlns:xsd="http://www.w3.org/2001/XMLSchema" xmlns:xs="http://www.w3.org/2001/XMLSchema" xmlns:p="http://schemas.microsoft.com/office/2006/metadata/properties" xmlns:ns2="a46756d9-7482-4965-a6c6-76d9fdd42a01" xmlns:ns3="1879b355-c40c-431b-86e4-2f871f6023ab" targetNamespace="http://schemas.microsoft.com/office/2006/metadata/properties" ma:root="true" ma:fieldsID="a571ee335dc5cb3ee32d2ada87fd31ab" ns2:_="" ns3:_="">
     <xsd:import namespace="a46756d9-7482-4965-a6c6-76d9fdd42a01"/>
@@ -8228,19 +8246,6 @@
 </ct:contentTypeSchema>
 </file>
 
-<file path=customXml/item3.xml><?xml version="1.0" encoding="utf-8"?>
-<?mso-contentType ?>
-<FormTemplates xmlns="http://schemas.microsoft.com/sharepoint/v3/contenttype/forms">
-  <Display>DocumentLibraryForm</Display>
-  <Edit>DocumentLibraryForm</Edit>
-  <New>DocumentLibraryForm</New>
-</FormTemplates>
-</file>
-
-<file path=customXml/item4.xml><?xml version="1.0" encoding="utf-8"?>
-<b:Sources xmlns:b="http://schemas.openxmlformats.org/officeDocument/2006/bibliography" xmlns="http://schemas.openxmlformats.org/officeDocument/2006/bibliography" SelectedStyle="\APASixthEditionOfficeOnline.xsl" StyleName="APA" Version="6"/>
-</file>
-
 <file path=customXml/itemProps1.xml><?xml version="1.0" encoding="utf-8"?>
 <ds:datastoreItem xmlns:ds="http://schemas.openxmlformats.org/officeDocument/2006/customXml" ds:itemID="{F9BB4F9A-5274-4912-B12F-79BA3CB1428F}">
   <ds:schemaRefs>
@@ -8253,6 +8258,22 @@
 </file>
 
 <file path=customXml/itemProps2.xml><?xml version="1.0" encoding="utf-8"?>
+<ds:datastoreItem xmlns:ds="http://schemas.openxmlformats.org/officeDocument/2006/customXml" ds:itemID="{94081B8B-01F5-4BE8-8B5B-63D6B2D3F0DF}">
+  <ds:schemaRefs>
+    <ds:schemaRef ds:uri="http://schemas.openxmlformats.org/officeDocument/2006/bibliography"/>
+  </ds:schemaRefs>
+</ds:datastoreItem>
+</file>
+
+<file path=customXml/itemProps3.xml><?xml version="1.0" encoding="utf-8"?>
+<ds:datastoreItem xmlns:ds="http://schemas.openxmlformats.org/officeDocument/2006/customXml" ds:itemID="{AAC8B82B-2566-43BA-BA5B-5B1D12848746}">
+  <ds:schemaRefs>
+    <ds:schemaRef ds:uri="http://schemas.microsoft.com/sharepoint/v3/contenttype/forms"/>
+  </ds:schemaRefs>
+</ds:datastoreItem>
+</file>
+
+<file path=customXml/itemProps4.xml><?xml version="1.0" encoding="utf-8"?>
 <ds:datastoreItem xmlns:ds="http://schemas.openxmlformats.org/officeDocument/2006/customXml" ds:itemID="{5B2700A5-B51A-4FF6-ACEC-81645BB55FAF}">
   <ds:schemaRefs>
     <ds:schemaRef ds:uri="http://schemas.microsoft.com/office/2006/metadata/contentType"/>
@@ -8269,20 +8290,4 @@
     <ds:schemaRef ds:uri="http://schemas.microsoft.com/internal/obd"/>
   </ds:schemaRefs>
 </ds:datastoreItem>
-</file>
-
-<file path=customXml/itemProps3.xml><?xml version="1.0" encoding="utf-8"?>
-<ds:datastoreItem xmlns:ds="http://schemas.openxmlformats.org/officeDocument/2006/customXml" ds:itemID="{AAC8B82B-2566-43BA-BA5B-5B1D12848746}">
-  <ds:schemaRefs>
-    <ds:schemaRef ds:uri="http://schemas.microsoft.com/sharepoint/v3/contenttype/forms"/>
-  </ds:schemaRefs>
-</ds:datastoreItem>
-</file>
-
-<file path=customXml/itemProps4.xml><?xml version="1.0" encoding="utf-8"?>
-<ds:datastoreItem xmlns:ds="http://schemas.openxmlformats.org/officeDocument/2006/customXml" ds:itemID="{94081B8B-01F5-4BE8-8B5B-63D6B2D3F0DF}">
-  <ds:schemaRefs>
-    <ds:schemaRef ds:uri="http://schemas.openxmlformats.org/officeDocument/2006/bibliography"/>
-  </ds:schemaRefs>
-</ds:datastoreItem>
 </file>
</xml_diff>